<commit_message>
refresh page after update
</commit_message>
<xml_diff>
--- a/Smart_School/certificate/הודיה_מרציאנו.docx
+++ b/Smart_School/certificate/הודיה_מרציאנו.docx
@@ -60,12 +60,6 @@
       </w:r>
     </w:p>
     <w:p>
-      <w:pPr>
-        <w:rPr>
-          <w:rFonts w:hint="cs"/>
-          <w:rtl/>
-        </w:rPr>
-      </w:pPr>
       <w:r>
         <w:t/>
       </w:r>
@@ -80,12 +74,20 @@
     </w:p>
     <w:p>
       <w:pPr>
-        <w:rPr>
-          <w:rFonts w:hint="cs"/>
+        <w:spacing w:after="120"/>
+        <w:jc w:val="center"/>
+        <w:rPr>
           <w:bCs/>
           <w:rtl/>
         </w:rPr>
       </w:pPr>
+      <w:r>
+        <w:rPr>
+          <w:bCs/>
+          <w:rtl/>
+        </w:rPr>
+        <w:t xml:space="preserve"> </w:t>
+      </w:r>
     </w:p>
     <w:tbl>
       <w:tblPr>
@@ -103,16 +105,15 @@
         <w:tblLook w:val="0000" w:firstRow="0" w:lastRow="0" w:firstColumn="0" w:lastColumn="0" w:noHBand="0" w:noVBand="0"/>
       </w:tblPr>
       <w:tblGrid>
-        <w:gridCol w:w="2382"/>
+        <w:gridCol w:w="1191"/>
+        <w:gridCol w:w="1191"/>
         <w:gridCol w:w="6123"/>
       </w:tblGrid>
       <w:tr>
-        <w:trPr>
-          <w:trHeight w:val="1245"/>
-        </w:trPr>
         <w:tc>
           <w:tcPr>
             <w:tcW w:w="2382" w:type="dxa"/>
+            <w:gridSpan w:val="2"/>
             <w:shd w:val="clear" w:color="auto" w:fill="auto"/>
             <w:vAlign w:val="center"/>
           </w:tcPr>
@@ -121,16 +122,14 @@
               <w:spacing w:after="120"/>
               <w:jc w:val="center"/>
               <w:rPr>
-                <w:rFonts w:hint="cs"/>
                 <w:bCs/>
-                <w:rtl/>
               </w:rPr>
             </w:pPr>
             <w:r>
               <w:rPr>
                 <w:bCs/>
               </w:rPr>
-              <w:t xml:space="preserve">חשבון א</w:t>
+              <w:t xml:space="preserve">עיבוד אותות</w:t>
             </w:r>
             <w:proofErr w:type="spellStart"/>
             <w:r>
@@ -151,6 +150,7 @@
         <w:tc>
           <w:tcPr>
             <w:tcW w:w="6123" w:type="dxa"/>
+            <w:vMerge w:val="restart"/>
             <w:shd w:val="clear" w:color="auto" w:fill="auto"/>
           </w:tcPr>
           <w:p>
@@ -158,20 +158,137 @@
               <w:spacing w:after="120"/>
             </w:pPr>
             <w:r>
-              <w:t xml:space="preserve">מעולה השתפרת מאוד משנה שעברה המשך ככה</w:t>
+              <w:t xml:space="preserve"/>
             </w:r>
+          </w:p>
+        </w:tc>
+      </w:tr>
+      <w:tr>
+        <w:tc>
+          <w:tcPr>
+            <w:tcW w:w="1191" w:type="dxa"/>
+            <w:shd w:val="clear" w:color="auto" w:fill="auto"/>
+          </w:tcPr>
+          <w:p>
+            <w:pPr>
+              <w:spacing w:after="120"/>
+              <w:jc w:val="center"/>
+              <w:rPr>
+                <w:rtl/>
+              </w:rPr>
+            </w:pPr>
+            <w:r>
+              <w:rPr>
+                <w:rtl/>
+              </w:rPr>
+              <w:t>השתתפות</w:t>
+            </w:r>
+          </w:p>
+        </w:tc>
+        <w:tc>
+          <w:tcPr>
+            <w:tcW w:w="1191" w:type="dxa"/>
+            <w:shd w:val="clear" w:color="auto" w:fill="auto"/>
+          </w:tcPr>
+          <w:p>
+            <w:pPr>
+              <w:spacing w:after="120"/>
+              <w:jc w:val="center"/>
+              <w:rPr>
+                <w:rtl/>
+              </w:rPr>
+            </w:pPr>
+            <w:r>
+              <w:rPr>
+                <w:rtl/>
+              </w:rPr>
+              <w:t>ידע</w:t>
+            </w:r>
+          </w:p>
+        </w:tc>
+        <w:tc>
+          <w:tcPr>
+            <w:tcW w:w="6123" w:type="dxa"/>
+            <w:vMerge/>
+            <w:shd w:val="clear" w:color="auto" w:fill="auto"/>
+          </w:tcPr>
+          <w:p>
+            <w:pPr>
+              <w:spacing w:after="120"/>
+              <w:jc w:val="center"/>
+              <w:rPr>
+                <w:bCs/>
+                <w:rtl/>
+              </w:rPr>
+            </w:pPr>
+          </w:p>
+        </w:tc>
+      </w:tr>
+      <w:tr>
+        <w:tc>
+          <w:tcPr>
+            <w:tcW w:w="1191" w:type="dxa"/>
+            <w:shd w:val="clear" w:color="auto" w:fill="auto"/>
+          </w:tcPr>
+          <w:p>
+            <w:pPr>
+              <w:spacing w:after="120"/>
+            </w:pPr>
+            <w:r>
+              <w:t xml:space="preserve"/>
+            </w:r>
+          </w:p>
+        </w:tc>
+        <w:tc>
+          <w:tcPr>
+            <w:tcW w:w="1191" w:type="dxa"/>
+            <w:shd w:val="clear" w:color="auto" w:fill="auto"/>
+          </w:tcPr>
+          <w:p>
+            <w:pPr>
+              <w:spacing w:after="120"/>
+              <w:jc w:val="center"/>
+              <w:rPr>
+                <w:rtl/>
+              </w:rPr>
+            </w:pPr>
+          </w:p>
+        </w:tc>
+        <w:tc>
+          <w:tcPr>
+            <w:tcW w:w="6123" w:type="dxa"/>
+            <w:vMerge/>
+            <w:shd w:val="clear" w:color="auto" w:fill="auto"/>
+          </w:tcPr>
+          <w:p>
+            <w:pPr>
+              <w:spacing w:after="120"/>
+              <w:jc w:val="center"/>
+              <w:rPr>
+                <w:bCs/>
+                <w:rtl/>
+              </w:rPr>
+            </w:pPr>
           </w:p>
         </w:tc>
       </w:tr>
     </w:tbl>
     <w:p>
       <w:pPr>
-        <w:rPr>
-          <w:rFonts w:hint="cs"/>
+        <w:spacing w:after="120"/>
+        <w:jc w:val="center"/>
+        <w:rPr>
           <w:bCs/>
           <w:rtl/>
         </w:rPr>
       </w:pPr>
+      <w:r>
+        <w:rPr>
+          <w:bCs/>
+          <w:rtl/>
+        </w:rPr>
+        <w:t xml:space="preserve"> </w:t>
+      </w:r>
     </w:p>
     <w:p>
       <w:r>
@@ -188,12 +305,20 @@
     </w:p>
     <w:p>
       <w:pPr>
-        <w:rPr>
-          <w:rFonts w:hint="cs"/>
+        <w:spacing w:after="120"/>
+        <w:jc w:val="center"/>
+        <w:rPr>
           <w:bCs/>
           <w:rtl/>
         </w:rPr>
       </w:pPr>
+      <w:r>
+        <w:rPr>
+          <w:bCs/>
+          <w:rtl/>
+        </w:rPr>
+        <w:t xml:space="preserve"> </w:t>
+      </w:r>
     </w:p>
     <w:tbl>
       <w:tblPr>
@@ -211,16 +336,15 @@
         <w:tblLook w:val="0000" w:firstRow="0" w:lastRow="0" w:firstColumn="0" w:lastColumn="0" w:noHBand="0" w:noVBand="0"/>
       </w:tblPr>
       <w:tblGrid>
-        <w:gridCol w:w="2382"/>
+        <w:gridCol w:w="1191"/>
+        <w:gridCol w:w="1191"/>
         <w:gridCol w:w="6123"/>
       </w:tblGrid>
       <w:tr>
-        <w:trPr>
-          <w:trHeight w:val="1245"/>
-        </w:trPr>
         <w:tc>
           <w:tcPr>
             <w:tcW w:w="2382" w:type="dxa"/>
+            <w:gridSpan w:val="2"/>
             <w:shd w:val="clear" w:color="auto" w:fill="auto"/>
             <w:vAlign w:val="center"/>
           </w:tcPr>
@@ -229,16 +353,14 @@
               <w:spacing w:after="120"/>
               <w:jc w:val="center"/>
               <w:rPr>
-                <w:rFonts w:hint="cs"/>
                 <w:bCs/>
-                <w:rtl/>
               </w:rPr>
             </w:pPr>
             <w:r>
               <w:rPr>
                 <w:bCs/>
               </w:rPr>
-              <w:t xml:space="preserve">יהדות</w:t>
+              <w:t xml:space="preserve">מערכות הפעלה</w:t>
             </w:r>
             <w:proofErr w:type="spellStart"/>
             <w:r>
@@ -259,6 +381,7 @@
         <w:tc>
           <w:tcPr>
             <w:tcW w:w="6123" w:type="dxa"/>
+            <w:vMerge w:val="restart"/>
             <w:shd w:val="clear" w:color="auto" w:fill="auto"/>
           </w:tcPr>
           <w:p>
@@ -271,15 +394,132 @@
           </w:p>
         </w:tc>
       </w:tr>
+      <w:tr>
+        <w:tc>
+          <w:tcPr>
+            <w:tcW w:w="1191" w:type="dxa"/>
+            <w:shd w:val="clear" w:color="auto" w:fill="auto"/>
+          </w:tcPr>
+          <w:p>
+            <w:pPr>
+              <w:spacing w:after="120"/>
+              <w:jc w:val="center"/>
+              <w:rPr>
+                <w:rtl/>
+              </w:rPr>
+            </w:pPr>
+            <w:r>
+              <w:rPr>
+                <w:rtl/>
+              </w:rPr>
+              <w:t>השתתפות</w:t>
+            </w:r>
+          </w:p>
+        </w:tc>
+        <w:tc>
+          <w:tcPr>
+            <w:tcW w:w="1191" w:type="dxa"/>
+            <w:shd w:val="clear" w:color="auto" w:fill="auto"/>
+          </w:tcPr>
+          <w:p>
+            <w:pPr>
+              <w:spacing w:after="120"/>
+              <w:jc w:val="center"/>
+              <w:rPr>
+                <w:rtl/>
+              </w:rPr>
+            </w:pPr>
+            <w:r>
+              <w:rPr>
+                <w:rtl/>
+              </w:rPr>
+              <w:t>ידע</w:t>
+            </w:r>
+          </w:p>
+        </w:tc>
+        <w:tc>
+          <w:tcPr>
+            <w:tcW w:w="6123" w:type="dxa"/>
+            <w:vMerge/>
+            <w:shd w:val="clear" w:color="auto" w:fill="auto"/>
+          </w:tcPr>
+          <w:p>
+            <w:pPr>
+              <w:spacing w:after="120"/>
+              <w:jc w:val="center"/>
+              <w:rPr>
+                <w:bCs/>
+                <w:rtl/>
+              </w:rPr>
+            </w:pPr>
+          </w:p>
+        </w:tc>
+      </w:tr>
+      <w:tr>
+        <w:tc>
+          <w:tcPr>
+            <w:tcW w:w="1191" w:type="dxa"/>
+            <w:shd w:val="clear" w:color="auto" w:fill="auto"/>
+          </w:tcPr>
+          <w:p>
+            <w:pPr>
+              <w:spacing w:after="120"/>
+            </w:pPr>
+            <w:r>
+              <w:t xml:space="preserve"/>
+            </w:r>
+          </w:p>
+        </w:tc>
+        <w:tc>
+          <w:tcPr>
+            <w:tcW w:w="1191" w:type="dxa"/>
+            <w:shd w:val="clear" w:color="auto" w:fill="auto"/>
+          </w:tcPr>
+          <w:p>
+            <w:pPr>
+              <w:spacing w:after="120"/>
+              <w:jc w:val="center"/>
+              <w:rPr>
+                <w:rtl/>
+              </w:rPr>
+            </w:pPr>
+          </w:p>
+        </w:tc>
+        <w:tc>
+          <w:tcPr>
+            <w:tcW w:w="6123" w:type="dxa"/>
+            <w:vMerge/>
+            <w:shd w:val="clear" w:color="auto" w:fill="auto"/>
+          </w:tcPr>
+          <w:p>
+            <w:pPr>
+              <w:spacing w:after="120"/>
+              <w:jc w:val="center"/>
+              <w:rPr>
+                <w:bCs/>
+                <w:rtl/>
+              </w:rPr>
+            </w:pPr>
+          </w:p>
+        </w:tc>
+      </w:tr>
     </w:tbl>
     <w:p>
       <w:pPr>
-        <w:rPr>
-          <w:rFonts w:hint="cs"/>
+        <w:spacing w:after="120"/>
+        <w:jc w:val="center"/>
+        <w:rPr>
           <w:bCs/>
           <w:rtl/>
         </w:rPr>
       </w:pPr>
+      <w:r>
+        <w:rPr>
+          <w:bCs/>
+          <w:rtl/>
+        </w:rPr>
+        <w:t xml:space="preserve"> </w:t>
+      </w:r>
     </w:p>
     <w:p>
       <w:r>
@@ -296,12 +536,20 @@
     </w:p>
     <w:p>
       <w:pPr>
-        <w:rPr>
-          <w:rFonts w:hint="cs"/>
+        <w:spacing w:after="120"/>
+        <w:jc w:val="center"/>
+        <w:rPr>
           <w:bCs/>
           <w:rtl/>
         </w:rPr>
       </w:pPr>
+      <w:r>
+        <w:rPr>
+          <w:bCs/>
+          <w:rtl/>
+        </w:rPr>
+        <w:t xml:space="preserve"> </w:t>
+      </w:r>
     </w:p>
     <w:tbl>
       <w:tblPr>
@@ -319,16 +567,15 @@
         <w:tblLook w:val="0000" w:firstRow="0" w:lastRow="0" w:firstColumn="0" w:lastColumn="0" w:noHBand="0" w:noVBand="0"/>
       </w:tblPr>
       <w:tblGrid>
-        <w:gridCol w:w="2382"/>
+        <w:gridCol w:w="1191"/>
+        <w:gridCol w:w="1191"/>
         <w:gridCol w:w="6123"/>
       </w:tblGrid>
       <w:tr>
-        <w:trPr>
-          <w:trHeight w:val="1245"/>
-        </w:trPr>
         <w:tc>
           <w:tcPr>
             <w:tcW w:w="2382" w:type="dxa"/>
+            <w:gridSpan w:val="2"/>
             <w:shd w:val="clear" w:color="auto" w:fill="auto"/>
             <w:vAlign w:val="center"/>
           </w:tcPr>
@@ -337,16 +584,14 @@
               <w:spacing w:after="120"/>
               <w:jc w:val="center"/>
               <w:rPr>
-                <w:rFonts w:hint="cs"/>
                 <w:bCs/>
-                <w:rtl/>
               </w:rPr>
             </w:pPr>
             <w:r>
               <w:rPr>
                 <w:bCs/>
               </w:rPr>
-              <w:t xml:space="preserve">הסטוריה</w:t>
+              <w:t xml:space="preserve">ניהול פרויקטי תוכנה</w:t>
             </w:r>
             <w:proofErr w:type="spellStart"/>
             <w:r>
@@ -367,6 +612,7 @@
         <w:tc>
           <w:tcPr>
             <w:tcW w:w="6123" w:type="dxa"/>
+            <w:vMerge w:val="restart"/>
             <w:shd w:val="clear" w:color="auto" w:fill="auto"/>
           </w:tcPr>
           <w:p>
@@ -379,139 +625,118 @@
           </w:p>
         </w:tc>
       </w:tr>
-    </w:tbl>
-    <w:p>
-      <w:pPr>
-        <w:rPr>
-          <w:rFonts w:hint="cs"/>
-          <w:bCs/>
-          <w:rtl/>
-        </w:rPr>
-      </w:pPr>
-    </w:p>
-    <w:p>
-      <w:r>
-        <w:t/>
-      </w:r>
-      <w:proofErr w:type="spellStart"/>
-      <w:r>
-        <w:t/>
-      </w:r>
-      <w:proofErr w:type="spellEnd"/>
-      <w:r>
-        <w:t/>
-      </w:r>
-    </w:p>
-    <w:p>
-      <w:pPr>
-        <w:rPr>
-          <w:rFonts w:hint="cs"/>
-          <w:bCs/>
-          <w:rtl/>
-        </w:rPr>
-      </w:pPr>
-    </w:p>
-    <w:tbl>
-      <w:tblPr>
-        <w:bidiVisual/>
-        <w:tblW w:w="0" w:type="auto"/>
-        <w:tblBorders>
-          <w:top w:val="single" w:sz="4" w:space="0" w:color="auto"/>
-          <w:left w:val="single" w:sz="4" w:space="0" w:color="auto"/>
-          <w:bottom w:val="single" w:sz="4" w:space="0" w:color="auto"/>
-          <w:right w:val="single" w:sz="4" w:space="0" w:color="auto"/>
-          <w:insideH w:val="single" w:sz="4" w:space="0" w:color="auto"/>
-          <w:insideV w:val="single" w:sz="4" w:space="0" w:color="auto"/>
-        </w:tblBorders>
-        <w:tblLayout w:type="fixed"/>
-        <w:tblLook w:val="0000" w:firstRow="0" w:lastRow="0" w:firstColumn="0" w:lastColumn="0" w:noHBand="0" w:noVBand="0"/>
-      </w:tblPr>
-      <w:tblGrid>
-        <w:gridCol w:w="2382"/>
-        <w:gridCol w:w="6123"/>
-      </w:tblGrid>
       <w:tr>
-        <w:trPr>
-          <w:trHeight w:val="1245"/>
-        </w:trPr>
-        <w:tc>
-          <w:tcPr>
-            <w:tcW w:w="2382" w:type="dxa"/>
-            <w:shd w:val="clear" w:color="auto" w:fill="auto"/>
-            <w:vAlign w:val="center"/>
+        <w:tc>
+          <w:tcPr>
+            <w:tcW w:w="1191" w:type="dxa"/>
+            <w:shd w:val="clear" w:color="auto" w:fill="auto"/>
           </w:tcPr>
           <w:p>
             <w:pPr>
               <w:spacing w:after="120"/>
               <w:jc w:val="center"/>
               <w:rPr>
-                <w:rFonts w:hint="cs"/>
+                <w:rtl/>
+              </w:rPr>
+            </w:pPr>
+            <w:r>
+              <w:rPr>
+                <w:rtl/>
+              </w:rPr>
+              <w:t>השתתפות</w:t>
+            </w:r>
+          </w:p>
+        </w:tc>
+        <w:tc>
+          <w:tcPr>
+            <w:tcW w:w="1191" w:type="dxa"/>
+            <w:shd w:val="clear" w:color="auto" w:fill="auto"/>
+          </w:tcPr>
+          <w:p>
+            <w:pPr>
+              <w:spacing w:after="120"/>
+              <w:jc w:val="center"/>
+              <w:rPr>
+                <w:rtl/>
+              </w:rPr>
+            </w:pPr>
+            <w:r>
+              <w:rPr>
+                <w:rtl/>
+              </w:rPr>
+              <w:t>ידע</w:t>
+            </w:r>
+          </w:p>
+        </w:tc>
+        <w:tc>
+          <w:tcPr>
+            <w:tcW w:w="6123" w:type="dxa"/>
+            <w:vMerge/>
+            <w:shd w:val="clear" w:color="auto" w:fill="auto"/>
+          </w:tcPr>
+          <w:p>
+            <w:pPr>
+              <w:spacing w:after="120"/>
+              <w:jc w:val="center"/>
+              <w:rPr>
                 <w:bCs/>
                 <w:rtl/>
               </w:rPr>
             </w:pPr>
+          </w:p>
+        </w:tc>
+      </w:tr>
+      <w:tr>
+        <w:tc>
+          <w:tcPr>
+            <w:tcW w:w="1191" w:type="dxa"/>
+            <w:shd w:val="clear" w:color="auto" w:fill="auto"/>
+          </w:tcPr>
+          <w:p>
+            <w:pPr>
+              <w:spacing w:after="120"/>
+            </w:pPr>
             <w:r>
+              <w:t xml:space="preserve"/>
+            </w:r>
+          </w:p>
+        </w:tc>
+        <w:tc>
+          <w:tcPr>
+            <w:tcW w:w="1191" w:type="dxa"/>
+            <w:shd w:val="clear" w:color="auto" w:fill="auto"/>
+          </w:tcPr>
+          <w:p>
+            <w:pPr>
+              <w:spacing w:after="120"/>
+              <w:jc w:val="center"/>
+              <w:rPr>
+                <w:rtl/>
+              </w:rPr>
+            </w:pPr>
+          </w:p>
+        </w:tc>
+        <w:tc>
+          <w:tcPr>
+            <w:tcW w:w="6123" w:type="dxa"/>
+            <w:vMerge/>
+            <w:shd w:val="clear" w:color="auto" w:fill="auto"/>
+          </w:tcPr>
+          <w:p>
+            <w:pPr>
+              <w:spacing w:after="120"/>
+              <w:jc w:val="center"/>
               <w:rPr>
                 <w:bCs/>
-              </w:rPr>
-              <w:t xml:space="preserve">אנגלית</w:t>
-            </w:r>
-            <w:proofErr w:type="spellStart"/>
-            <w:r>
-              <w:rPr>
-                <w:bCs/>
-              </w:rPr>
-              <w:t/>
-            </w:r>
-            <w:proofErr w:type="spellEnd"/>
-            <w:r>
-              <w:rPr>
-                <w:bCs/>
-              </w:rPr>
-              <w:t/>
-            </w:r>
-          </w:p>
-        </w:tc>
-        <w:tc>
-          <w:tcPr>
-            <w:tcW w:w="6123" w:type="dxa"/>
-            <w:shd w:val="clear" w:color="auto" w:fill="auto"/>
-          </w:tcPr>
-          <w:p>
-            <w:pPr>
-              <w:spacing w:after="120"/>
-            </w:pPr>
-            <w:r>
-              <w:t xml:space="preserve">מצוין</w:t>
-            </w:r>
+                <w:rtl/>
+              </w:rPr>
+            </w:pPr>
           </w:p>
         </w:tc>
       </w:tr>
     </w:tbl>
     <w:p>
       <w:pPr>
-        <w:rPr>
-          <w:rFonts w:hint="cs"/>
-          <w:bCs/>
-          <w:rtl/>
-        </w:rPr>
-      </w:pPr>
-    </w:p>
-    <w:p>
-      <w:r>
-        <w:t/>
-      </w:r>
-      <w:proofErr w:type="spellStart"/>
-      <w:r>
-        <w:t/>
-      </w:r>
-      <w:proofErr w:type="spellEnd"/>
-      <w:r>
-        <w:t/>
-      </w:r>
-    </w:p>
-    <w:p>
-      <w:pPr>
         <w:spacing w:after="120"/>
         <w:jc w:val="center"/>
         <w:rPr>
@@ -528,6 +753,19 @@
       </w:r>
     </w:p>
     <w:p>
+      <w:r>
+        <w:t/>
+      </w:r>
+      <w:proofErr w:type="spellStart"/>
+      <w:r>
+        <w:t/>
+      </w:r>
+      <w:proofErr w:type="spellEnd"/>
+      <w:r>
+        <w:t/>
+      </w:r>
+    </w:p>
+    <w:p>
       <w:pPr>
         <w:spacing w:after="120"/>
         <w:jc w:val="center"/>
@@ -566,9 +804,17 @@
         <w:spacing w:after="120"/>
         <w:jc w:val="center"/>
         <w:rPr>
-          <w:rtl/>
-        </w:rPr>
-      </w:pPr>
+          <w:bCs/>
+          <w:rtl/>
+        </w:rPr>
+      </w:pPr>
+      <w:r>
+        <w:rPr>
+          <w:bCs/>
+          <w:rtl/>
+        </w:rPr>
+        <w:t xml:space="preserve"> </w:t>
+      </w:r>
     </w:p>
     <w:p>
       <w:pPr>
@@ -578,12 +824,6 @@
           <w:rtl/>
         </w:rPr>
       </w:pPr>
-      <w:r>
-        <w:rPr>
-          <w:rtl/>
-        </w:rPr>
-        <w:t>חתימת הצוות____________________________________________</w:t>
-      </w:r>
     </w:p>
     <w:p>
       <w:pPr>
@@ -593,6 +833,12 @@
           <w:rtl/>
         </w:rPr>
       </w:pPr>
+      <w:r>
+        <w:rPr>
+          <w:rtl/>
+        </w:rPr>
+        <w:t>חתימת הצוות____________________________________________</w:t>
+      </w:r>
     </w:p>
     <w:p>
       <w:pPr>
@@ -602,12 +848,6 @@
           <w:rtl/>
         </w:rPr>
       </w:pPr>
-      <w:r>
-        <w:rPr>
-          <w:rtl/>
-        </w:rPr>
-        <w:t>חתימת המנהלת _____________</w:t>
-      </w:r>
     </w:p>
     <w:p>
       <w:pPr>
@@ -617,6 +857,12 @@
           <w:rtl/>
         </w:rPr>
       </w:pPr>
+      <w:r>
+        <w:rPr>
+          <w:rtl/>
+        </w:rPr>
+        <w:t>חתימת המנהלת _____________</w:t>
+      </w:r>
     </w:p>
     <w:p>
       <w:pPr>
@@ -625,26 +871,16 @@
         <w:rPr>
           <w:rtl/>
         </w:rPr>
-        <w:sectPr>
-          <w:headerReference w:type="even" r:id="rId8"/>
-          <w:headerReference w:type="default" r:id="rId9"/>
-          <w:footerReference w:type="even" r:id="rId10"/>
-          <w:footerReference w:type="default" r:id="rId11"/>
-          <w:headerReference w:type="first" r:id="rId12"/>
-          <w:footerReference w:type="first" r:id="rId13"/>
-          <w:pgSz w:w="11906" w:h="16838"/>
-          <w:pgMar w:top="2250" w:right="1800" w:bottom="1440" w:left="1800" w:header="708" w:footer="708" w:gutter="0"/>
-          <w:pgBorders w:offsetFrom="page">
-            <w:top w:val="twistedLines2" w:sz="9" w:space="24" w:color="auto"/>
-            <w:left w:val="twistedLines2" w:sz="9" w:space="24" w:color="auto"/>
-            <w:bottom w:val="twistedLines2" w:sz="9" w:space="24" w:color="auto"/>
-            <w:right w:val="twistedLines2" w:sz="9" w:space="24" w:color="auto"/>
-          </w:pgBorders>
-          <w:cols w:space="708"/>
-          <w:bidi/>
-          <w:rtlGutter/>
-          <w:docGrid w:linePitch="360"/>
-        </w:sectPr>
+      </w:pPr>
+    </w:p>
+    <w:p>
+      <w:pPr>
+        <w:spacing w:after="120"/>
+        <w:jc w:val="center"/>
+        <w:rPr>
+          <w:bCs/>
+          <w:rtl/>
+        </w:rPr>
       </w:pPr>
       <w:r>
         <w:rPr>
@@ -658,17 +894,16 @@
         </w:rPr>
         <w:t>__    חתימת ההורה ____________</w:t>
       </w:r>
-    </w:p>
-    <w:p>
-      <w:pPr>
-        <w:spacing w:after="120"/>
-        <w:rPr>
-          <w:bCs/>
-          <w:rtl/>
-        </w:rPr>
-      </w:pPr>
+      <w:bookmarkStart w:id="0" w:name="_GoBack"/>
+      <w:bookmarkEnd w:id="0"/>
     </w:p>
     <w:sectPr>
+      <w:headerReference w:type="even" r:id="rId8"/>
+      <w:headerReference w:type="default" r:id="rId9"/>
+      <w:footerReference w:type="even" r:id="rId10"/>
+      <w:footerReference w:type="default" r:id="rId11"/>
+      <w:headerReference w:type="first" r:id="rId12"/>
+      <w:footerReference w:type="first" r:id="rId13"/>
       <w:pgSz w:w="11906" w:h="16838"/>
       <w:pgMar w:top="2250" w:right="1800" w:bottom="1440" w:left="1800" w:header="708" w:footer="708" w:gutter="0"/>
       <w:pgBorders w:offsetFrom="page">
@@ -780,7 +1015,7 @@
         <w:rtl/>
       </w:rPr>
       <w:drawing>
-        <wp:anchor distT="0" distB="0" distL="114300" distR="114300" simplePos="0" relativeHeight="251657728" behindDoc="0" locked="0" layoutInCell="1" allowOverlap="1" wp14:anchorId="5AF2400E" wp14:editId="1A90498E">
+        <wp:anchor distT="0" distB="0" distL="114300" distR="114300" simplePos="0" relativeHeight="251657728" behindDoc="0" locked="0" layoutInCell="1" allowOverlap="1" wp14:anchorId="7ADC80DC" wp14:editId="784871AD">
           <wp:simplePos x="0" y="0"/>
           <wp:positionH relativeFrom="column">
             <wp:posOffset>-676910</wp:posOffset>
@@ -866,8 +1101,6 @@
       </w:rPr>
       <w:t>בס"ד</w:t>
     </w:r>
-    <w:bookmarkStart w:id="0" w:name="_GoBack"/>
-    <w:bookmarkEnd w:id="0"/>
   </w:p>
   <w:p>
     <w:pPr>

</xml_diff>